<commit_message>
atualização de planilhas e doc word
</commit_message>
<xml_diff>
--- a/documento_projeto/Plano de correção1.1.docx
+++ b/documento_projeto/Plano de correção1.1.docx
@@ -11047,44 +11047,68 @@
     <w:p/>
     <w:p>
       <w:r>
-        <w:rPr>
-          <w:noProof/>
-        </w:rPr>
-        <w:drawing>
-          <wp:inline distT="0" distB="0" distL="0" distR="0" wp14:anchorId="12D19381" wp14:editId="632B1667">
-            <wp:extent cx="5781675" cy="1471930"/>
-            <wp:effectExtent l="0" t="0" r="9525" b="0"/>
-            <wp:docPr id="14" name="Imagem 14"/>
-            <wp:cNvGraphicFramePr>
-              <a:graphicFrameLocks xmlns:a="http://schemas.openxmlformats.org/drawingml/2006/main" noChangeAspect="1"/>
-            </wp:cNvGraphicFramePr>
-            <a:graphic xmlns:a="http://schemas.openxmlformats.org/drawingml/2006/main">
-              <a:graphicData uri="http://schemas.openxmlformats.org/drawingml/2006/picture">
-                <pic:pic xmlns:pic="http://schemas.openxmlformats.org/drawingml/2006/picture">
-                  <pic:nvPicPr>
-                    <pic:cNvPr id="1" name=""/>
-                    <pic:cNvPicPr/>
-                  </pic:nvPicPr>
-                  <pic:blipFill>
-                    <a:blip r:embed="rId15"/>
-                    <a:stretch>
-                      <a:fillRect/>
-                    </a:stretch>
-                  </pic:blipFill>
-                  <pic:spPr>
-                    <a:xfrm>
-                      <a:off x="0" y="0"/>
-                      <a:ext cx="5858726" cy="1491546"/>
-                    </a:xfrm>
-                    <a:prstGeom prst="rect">
-                      <a:avLst/>
-                    </a:prstGeom>
-                  </pic:spPr>
-                </pic:pic>
-              </a:graphicData>
-            </a:graphic>
-          </wp:inline>
-        </w:drawing>
+        <w:t xml:space="preserve">1 Elaboração de teste                                 </w:t>
+      </w:r>
+      <w:r>
+        <w:sym w:font="Wingdings" w:char="F0E0"/>
+      </w:r>
+      <w:r>
+        <w:t>15.40horas</w:t>
+      </w:r>
+    </w:p>
+    <w:p>
+      <w:r>
+        <w:t xml:space="preserve">2 Correções gerais de acessibilidade             </w:t>
+      </w:r>
+      <w:r>
+        <w:sym w:font="Wingdings" w:char="F0E0"/>
+      </w:r>
+      <w:r>
+        <w:t xml:space="preserve"> 32horas</w:t>
+      </w:r>
+    </w:p>
+    <w:p>
+      <w:r>
+        <w:t xml:space="preserve">3 Implantação do Facebook OpenGraph         </w:t>
+      </w:r>
+      <w:r>
+        <w:sym w:font="Wingdings" w:char="F0E0"/>
+      </w:r>
+      <w:r>
+        <w:t>10horas</w:t>
+      </w:r>
+    </w:p>
+    <w:p>
+      <w:r>
+        <w:t xml:space="preserve">4 Implantação do Summary Cards do Twitter  </w:t>
+      </w:r>
+      <w:r>
+        <w:sym w:font="Wingdings" w:char="F0E0"/>
+      </w:r>
+      <w:r>
+        <w:t xml:space="preserve"> 10horas</w:t>
+      </w:r>
+    </w:p>
+    <w:p>
+      <w:r>
+        <w:t xml:space="preserve">5 Elaboração do projeto                                    </w:t>
+      </w:r>
+      <w:r>
+        <w:sym w:font="Wingdings" w:char="F0E0"/>
+      </w:r>
+      <w:r>
+        <w:t>10horas</w:t>
+      </w:r>
+    </w:p>
+    <w:p>
+      <w:r>
+        <w:t xml:space="preserve">Total de horas                                               </w:t>
+      </w:r>
+      <w:r>
+        <w:sym w:font="Wingdings" w:char="F0E0"/>
+      </w:r>
+      <w:r>
+        <w:t>77.40horas</w:t>
       </w:r>
     </w:p>
     <w:p>
@@ -11129,55 +11153,116 @@
     <w:p/>
     <w:p>
       <w:r>
-        <w:rPr>
-          <w:noProof/>
-        </w:rPr>
-        <w:drawing>
-          <wp:inline distT="0" distB="0" distL="0" distR="0" wp14:anchorId="6FC358F4" wp14:editId="579F6404">
-            <wp:extent cx="5804714" cy="1466850"/>
-            <wp:effectExtent l="0" t="0" r="5715" b="0"/>
-            <wp:docPr id="13" name="Imagem 13"/>
-            <wp:cNvGraphicFramePr>
-              <a:graphicFrameLocks xmlns:a="http://schemas.openxmlformats.org/drawingml/2006/main" noChangeAspect="1"/>
-            </wp:cNvGraphicFramePr>
-            <a:graphic xmlns:a="http://schemas.openxmlformats.org/drawingml/2006/main">
-              <a:graphicData uri="http://schemas.openxmlformats.org/drawingml/2006/picture">
-                <pic:pic xmlns:pic="http://schemas.openxmlformats.org/drawingml/2006/picture">
-                  <pic:nvPicPr>
-                    <pic:cNvPr id="1" name=""/>
-                    <pic:cNvPicPr/>
-                  </pic:nvPicPr>
-                  <pic:blipFill>
-                    <a:blip r:embed="rId16"/>
-                    <a:stretch>
-                      <a:fillRect/>
-                    </a:stretch>
-                  </pic:blipFill>
-                  <pic:spPr>
-                    <a:xfrm>
-                      <a:off x="0" y="0"/>
-                      <a:ext cx="5830948" cy="1473479"/>
-                    </a:xfrm>
-                    <a:prstGeom prst="rect">
-                      <a:avLst/>
-                    </a:prstGeom>
-                  </pic:spPr>
-                </pic:pic>
-              </a:graphicData>
-            </a:graphic>
-          </wp:inline>
-        </w:drawing>
-      </w:r>
-    </w:p>
-    <w:p>
-      <w:pPr>
-        <w:spacing w:line="360" w:lineRule="auto"/>
-        <w:jc w:val="both"/>
-        <w:rPr>
-          <w:rFonts w:eastAsia="Times New Roman" w:cs="Arial"/>
-          <w:szCs w:val="24"/>
-        </w:rPr>
-      </w:pPr>
+        <w:t xml:space="preserve">1 Elaboração de teste                              </w:t>
+      </w:r>
+      <w:r>
+        <w:t xml:space="preserve">       </w:t>
+      </w:r>
+      <w:r>
+        <w:t xml:space="preserve">   </w:t>
+      </w:r>
+      <w:r>
+        <w:sym w:font="Wingdings" w:char="F0E0"/>
+      </w:r>
+      <w:r>
+        <w:t>R$925,00</w:t>
+      </w:r>
+    </w:p>
+    <w:p>
+      <w:r>
+        <w:t xml:space="preserve">2 Correções gerais de acessibilidade             </w:t>
+      </w:r>
+      <w:r>
+        <w:sym w:font="Wingdings" w:char="F0E0"/>
+      </w:r>
+      <w:r>
+        <w:t xml:space="preserve"> </w:t>
+      </w:r>
+      <w:r>
+        <w:t>R$1926,00</w:t>
+      </w:r>
+    </w:p>
+    <w:p>
+      <w:r>
+        <w:t xml:space="preserve">3 Implantação do Facebook OpenGraph        </w:t>
+      </w:r>
+      <w:r>
+        <w:t xml:space="preserve">  </w:t>
+      </w:r>
+      <w:r>
+        <w:t xml:space="preserve"> </w:t>
+      </w:r>
+      <w:r>
+        <w:sym w:font="Wingdings" w:char="F0E0"/>
+      </w:r>
+      <w:r>
+        <w:t>R$525,00</w:t>
+      </w:r>
+    </w:p>
+    <w:p>
+      <w:r>
+        <w:t xml:space="preserve">4 Implantação do Summary Cards do Twitter  </w:t>
+      </w:r>
+      <w:r>
+        <w:t xml:space="preserve"> </w:t>
+      </w:r>
+      <w:r>
+        <w:sym w:font="Wingdings" w:char="F0E0"/>
+      </w:r>
+      <w:r>
+        <w:t xml:space="preserve"> R$525,00</w:t>
+      </w:r>
+    </w:p>
+    <w:p>
+      <w:r>
+        <w:t xml:space="preserve">5 Elaboração do projeto                                    </w:t>
+      </w:r>
+      <w:r>
+        <w:sym w:font="Wingdings" w:char="F0E0"/>
+      </w:r>
+      <w:r>
+        <w:t xml:space="preserve"> </w:t>
+      </w:r>
+      <w:r>
+        <w:t>R$</w:t>
+      </w:r>
+      <w:r>
+        <w:t>855</w:t>
+      </w:r>
+      <w:r>
+        <w:t>,00</w:t>
+      </w:r>
+    </w:p>
+    <w:p>
+      <w:pPr>
+        <w:rPr>
+          <w:u w:val="single"/>
+        </w:rPr>
+      </w:pPr>
+      <w:r>
+        <w:t xml:space="preserve">Total de horas                                               </w:t>
+      </w:r>
+      <w:r>
+        <w:t xml:space="preserve"> </w:t>
+      </w:r>
+      <w:r>
+        <w:sym w:font="Wingdings" w:char="F0E0"/>
+      </w:r>
+      <w:r>
+        <w:t xml:space="preserve"> </w:t>
+      </w:r>
+      <w:r>
+        <w:t>R$</w:t>
+      </w:r>
+      <w:r>
+        <w:t>4.756</w:t>
+      </w:r>
+      <w:r>
+        <w:t>,0</w:t>
+      </w:r>
+      <w:r>
+        <w:t>0</w:t>
+      </w:r>
     </w:p>
     <w:p>
       <w:pPr>
@@ -11297,29 +11382,17 @@
         <w:jc w:val="both"/>
         <w:rPr>
           <w:rFonts w:ascii="Arial" w:hAnsi="Arial" w:cs="Arial"/>
-          <w:color w:val="555555"/>
-        </w:rPr>
-      </w:pPr>
-    </w:p>
-    <w:p>
-      <w:pPr>
-        <w:pStyle w:val="NormalWeb"/>
-        <w:shd w:val="clear" w:color="auto" w:fill="FFFFFF"/>
-        <w:spacing w:before="0" w:beforeAutospacing="0" w:after="195" w:afterAutospacing="0"/>
-        <w:jc w:val="both"/>
+          <w:color w:val="000000" w:themeColor="text1"/>
+        </w:rPr>
+      </w:pPr>
+      <w:r>
         <w:rPr>
           <w:rFonts w:ascii="Arial" w:hAnsi="Arial" w:cs="Arial"/>
           <w:color w:val="000000" w:themeColor="text1"/>
         </w:rPr>
-      </w:pPr>
-      <w:r>
-        <w:rPr>
-          <w:rFonts w:ascii="Arial" w:hAnsi="Arial" w:cs="Arial"/>
-          <w:color w:val="000000" w:themeColor="text1"/>
-        </w:rPr>
         <w:t>À medida que a internet e outras tecnologias digitais se tornam cada vez mais predominantes na vida diária não é difícil argumentar que a acessibilidade digital é um direito civil para pessoas com deficiência. A </w:t>
       </w:r>
-      <w:hyperlink r:id="rId17" w:tgtFrame="_blank" w:history="1">
+      <w:hyperlink r:id="rId15" w:tgtFrame="_blank" w:history="1">
         <w:r>
           <w:rPr>
             <w:rStyle w:val="Hyperlink"/>
@@ -11356,66 +11429,94 @@
     </w:p>
     <w:p>
       <w:pPr>
-        <w:pStyle w:val="Ttulo2"/>
-        <w:ind w:left="360"/>
-        <w:jc w:val="both"/>
-        <w:rPr>
-          <w:rFonts w:eastAsia="Arial" w:cs="Arial"/>
-          <w:szCs w:val="24"/>
-        </w:rPr>
-      </w:pPr>
-      <w:bookmarkStart w:id="18" w:name="_Toc52735181"/>
-      <w:r>
-        <w:rPr>
-          <w:rFonts w:eastAsia="Arial" w:cs="Arial"/>
-          <w:szCs w:val="24"/>
-        </w:rPr>
-        <w:t>5.2 Alcança</w:t>
-      </w:r>
-      <w:r>
-        <w:rPr>
-          <w:rFonts w:eastAsia="Arial" w:cs="Arial"/>
-          <w:szCs w:val="24"/>
-        </w:rPr>
-        <w:t>r</w:t>
-      </w:r>
-      <w:r>
-        <w:rPr>
-          <w:rFonts w:eastAsia="Arial" w:cs="Arial"/>
-          <w:szCs w:val="24"/>
-        </w:rPr>
-        <w:t xml:space="preserve"> uma audiência mais ampla</w:t>
-      </w:r>
-      <w:bookmarkEnd w:id="18"/>
-    </w:p>
-    <w:p>
-      <w:pPr>
-        <w:jc w:val="both"/>
-        <w:rPr>
-          <w:rFonts w:cs="Arial"/>
-          <w:szCs w:val="24"/>
-        </w:rPr>
-      </w:pPr>
-    </w:p>
-    <w:p>
-      <w:pPr>
         <w:pStyle w:val="NormalWeb"/>
         <w:shd w:val="clear" w:color="auto" w:fill="FFFFFF"/>
         <w:spacing w:before="0" w:beforeAutospacing="0" w:after="195" w:afterAutospacing="0"/>
         <w:jc w:val="both"/>
         <w:rPr>
+          <w:sz w:val="16"/>
+          <w:szCs w:val="16"/>
+        </w:rPr>
+      </w:pPr>
+      <w:r>
+        <w:rPr>
           <w:rFonts w:ascii="Arial" w:hAnsi="Arial" w:cs="Arial"/>
           <w:color w:val="000000" w:themeColor="text1"/>
-        </w:rPr>
-      </w:pPr>
+          <w:sz w:val="16"/>
+          <w:szCs w:val="16"/>
+        </w:rPr>
+        <w:t>Fonte:</w:t>
+      </w:r>
+      <w:r>
+        <w:rPr>
+          <w:sz w:val="16"/>
+          <w:szCs w:val="16"/>
+        </w:rPr>
+        <w:t xml:space="preserve"> </w:t>
+      </w:r>
       <w:r>
         <w:rPr>
           <w:rFonts w:ascii="Arial" w:hAnsi="Arial" w:cs="Arial"/>
           <w:color w:val="000000" w:themeColor="text1"/>
+          <w:sz w:val="16"/>
+          <w:szCs w:val="16"/>
+        </w:rPr>
+        <w:t>http://blog.handtalk.me/beneficios-acessibilidade-digital</w:t>
+      </w:r>
+    </w:p>
+    <w:p>
+      <w:pPr>
+        <w:pStyle w:val="Ttulo2"/>
+        <w:ind w:left="360"/>
+        <w:jc w:val="both"/>
+        <w:rPr>
+          <w:rFonts w:eastAsia="Arial" w:cs="Arial"/>
+          <w:szCs w:val="24"/>
+        </w:rPr>
+      </w:pPr>
+      <w:bookmarkStart w:id="18" w:name="_Toc52735181"/>
+      <w:r>
+        <w:rPr>
+          <w:rFonts w:eastAsia="Arial" w:cs="Arial"/>
+          <w:szCs w:val="24"/>
+        </w:rPr>
+        <w:t>5.2 Alcança</w:t>
+      </w:r>
+      <w:r>
+        <w:rPr>
+          <w:rFonts w:eastAsia="Arial" w:cs="Arial"/>
+          <w:szCs w:val="24"/>
+        </w:rPr>
+        <w:t>r</w:t>
+      </w:r>
+      <w:r>
+        <w:rPr>
+          <w:rFonts w:eastAsia="Arial" w:cs="Arial"/>
+          <w:szCs w:val="24"/>
+        </w:rPr>
+        <w:t xml:space="preserve"> uma audiência mais ampla</w:t>
+      </w:r>
+      <w:bookmarkEnd w:id="18"/>
+    </w:p>
+    <w:p>
+      <w:pPr>
+        <w:pStyle w:val="NormalWeb"/>
+        <w:shd w:val="clear" w:color="auto" w:fill="FFFFFF"/>
+        <w:spacing w:before="0" w:beforeAutospacing="0" w:after="195" w:afterAutospacing="0"/>
+        <w:jc w:val="both"/>
+        <w:rPr>
+          <w:rFonts w:ascii="Arial" w:hAnsi="Arial" w:cs="Arial"/>
+          <w:color w:val="000000" w:themeColor="text1"/>
+        </w:rPr>
+      </w:pPr>
+      <w:r>
+        <w:rPr>
+          <w:rFonts w:ascii="Arial" w:hAnsi="Arial" w:cs="Arial"/>
+          <w:color w:val="000000" w:themeColor="text1"/>
         </w:rPr>
         <w:t>Existem diferentes tipos de deficiência: auditivas, visuais, motoras e cognitivas. O censo do </w:t>
       </w:r>
-      <w:hyperlink r:id="rId18" w:tgtFrame="_blank" w:history="1">
+      <w:hyperlink r:id="rId16" w:tgtFrame="_blank" w:history="1">
         <w:r>
           <w:rPr>
             <w:rStyle w:val="Hyperlink"/>
@@ -11452,7 +11553,7 @@
         </w:rPr>
         <w:t>Empresas e organizações perdem grandes oportunidades de negócio por não serem acessíveis no mundo digital. De acordo com a pesquisa </w:t>
       </w:r>
-      <w:hyperlink r:id="rId19" w:tgtFrame="_blank" w:history="1">
+      <w:hyperlink r:id="rId17" w:tgtFrame="_blank" w:history="1">
         <w:r>
           <w:rPr>
             <w:rStyle w:val="Hyperlink"/>
@@ -11489,7 +11590,7 @@
         </w:rPr>
         <w:t>Melhorar a acessibilidade do seu site é uma questão de bom senso comercial. Embora não seja possível criar um website que seja acessível a todos no planeta, algumas modificações comuns podem ajudar muito as pessoas com deficiências a acessar seu conteúdo. Além disso, recursos como transcrições e </w:t>
       </w:r>
-      <w:hyperlink r:id="rId20" w:tgtFrame="_blank" w:history="1">
+      <w:hyperlink r:id="rId18" w:tgtFrame="_blank" w:history="1">
         <w:r>
           <w:rPr>
             <w:rStyle w:val="Hyperlink"/>
@@ -11510,66 +11611,94 @@
     </w:p>
     <w:p>
       <w:pPr>
-        <w:pStyle w:val="Ttulo2"/>
-        <w:ind w:left="360"/>
-        <w:jc w:val="both"/>
-        <w:rPr>
-          <w:rFonts w:eastAsia="Arial" w:cs="Arial"/>
-          <w:szCs w:val="24"/>
-        </w:rPr>
-      </w:pPr>
-      <w:bookmarkStart w:id="19" w:name="_Toc52735182"/>
-      <w:r>
-        <w:rPr>
-          <w:rFonts w:eastAsia="Arial" w:cs="Arial"/>
-          <w:szCs w:val="24"/>
-        </w:rPr>
-        <w:t>5.3 Construi</w:t>
-      </w:r>
-      <w:r>
-        <w:rPr>
-          <w:rFonts w:eastAsia="Arial" w:cs="Arial"/>
-          <w:szCs w:val="24"/>
-        </w:rPr>
-        <w:t>r</w:t>
-      </w:r>
-      <w:r>
-        <w:rPr>
-          <w:rFonts w:eastAsia="Arial" w:cs="Arial"/>
-          <w:szCs w:val="24"/>
-        </w:rPr>
-        <w:t xml:space="preserve"> uma imagem positiva</w:t>
-      </w:r>
-      <w:bookmarkEnd w:id="19"/>
-    </w:p>
-    <w:p>
-      <w:pPr>
-        <w:jc w:val="both"/>
-        <w:rPr>
-          <w:rFonts w:cs="Arial"/>
-          <w:szCs w:val="24"/>
-        </w:rPr>
-      </w:pPr>
-    </w:p>
-    <w:p>
-      <w:pPr>
         <w:pStyle w:val="NormalWeb"/>
         <w:shd w:val="clear" w:color="auto" w:fill="FFFFFF"/>
         <w:spacing w:before="0" w:beforeAutospacing="0" w:after="195" w:afterAutospacing="0"/>
         <w:jc w:val="both"/>
         <w:rPr>
+          <w:sz w:val="16"/>
+          <w:szCs w:val="16"/>
+        </w:rPr>
+      </w:pPr>
+      <w:r>
+        <w:rPr>
           <w:rFonts w:ascii="Arial" w:hAnsi="Arial" w:cs="Arial"/>
           <w:color w:val="000000" w:themeColor="text1"/>
-        </w:rPr>
-      </w:pPr>
+          <w:sz w:val="16"/>
+          <w:szCs w:val="16"/>
+        </w:rPr>
+        <w:t>Fonte:</w:t>
+      </w:r>
+      <w:r>
+        <w:rPr>
+          <w:sz w:val="16"/>
+          <w:szCs w:val="16"/>
+        </w:rPr>
+        <w:t xml:space="preserve"> </w:t>
+      </w:r>
       <w:r>
         <w:rPr>
           <w:rFonts w:ascii="Arial" w:hAnsi="Arial" w:cs="Arial"/>
           <w:color w:val="000000" w:themeColor="text1"/>
+          <w:sz w:val="16"/>
+          <w:szCs w:val="16"/>
+        </w:rPr>
+        <w:t>http://blog.handtalk.me/beneficios-acessibilidade-digital</w:t>
+      </w:r>
+    </w:p>
+    <w:p>
+      <w:pPr>
+        <w:pStyle w:val="Ttulo2"/>
+        <w:ind w:left="360"/>
+        <w:jc w:val="both"/>
+        <w:rPr>
+          <w:rFonts w:eastAsia="Arial" w:cs="Arial"/>
+          <w:szCs w:val="24"/>
+        </w:rPr>
+      </w:pPr>
+      <w:bookmarkStart w:id="19" w:name="_Toc52735182"/>
+      <w:r>
+        <w:rPr>
+          <w:rFonts w:eastAsia="Arial" w:cs="Arial"/>
+          <w:szCs w:val="24"/>
+        </w:rPr>
+        <w:t>5.3 Construi</w:t>
+      </w:r>
+      <w:r>
+        <w:rPr>
+          <w:rFonts w:eastAsia="Arial" w:cs="Arial"/>
+          <w:szCs w:val="24"/>
+        </w:rPr>
+        <w:t>r</w:t>
+      </w:r>
+      <w:r>
+        <w:rPr>
+          <w:rFonts w:eastAsia="Arial" w:cs="Arial"/>
+          <w:szCs w:val="24"/>
+        </w:rPr>
+        <w:t xml:space="preserve"> uma imagem positiva</w:t>
+      </w:r>
+      <w:bookmarkEnd w:id="19"/>
+    </w:p>
+    <w:p>
+      <w:pPr>
+        <w:pStyle w:val="NormalWeb"/>
+        <w:shd w:val="clear" w:color="auto" w:fill="FFFFFF"/>
+        <w:spacing w:before="0" w:beforeAutospacing="0" w:after="195" w:afterAutospacing="0"/>
+        <w:jc w:val="both"/>
+        <w:rPr>
+          <w:rFonts w:ascii="Arial" w:hAnsi="Arial" w:cs="Arial"/>
+          <w:color w:val="000000" w:themeColor="text1"/>
+        </w:rPr>
+      </w:pPr>
+      <w:r>
+        <w:rPr>
+          <w:rFonts w:ascii="Arial" w:hAnsi="Arial" w:cs="Arial"/>
+          <w:color w:val="000000" w:themeColor="text1"/>
         </w:rPr>
         <w:t>Nessa era de ativismo digital, muitos consumidores querem apoiar empresas que compartilhem suas crenças, ideais e valores. De acordo com uma pesquisa recente da </w:t>
       </w:r>
-      <w:hyperlink r:id="rId21" w:tgtFrame="_blank" w:history="1">
+      <w:hyperlink r:id="rId19" w:tgtFrame="_blank" w:history="1">
         <w:r>
           <w:rPr>
             <w:rStyle w:val="Hyperlink"/>
@@ -11606,7 +11735,7 @@
         </w:rPr>
         <w:t>A acessibilidade digital é uma causa importante tanto para pessoas com deficiência quanto seus entes queridos e defensores dos direitos delas. Ao tomar uma posição sobre acessibilidade digital, você estará construindo</w:t>
       </w:r>
-      <w:hyperlink r:id="rId22" w:tgtFrame="_blank" w:history="1">
+      <w:hyperlink r:id="rId20" w:tgtFrame="_blank" w:history="1">
         <w:r>
           <w:rPr>
             <w:rStyle w:val="Hyperlink"/>
@@ -11639,10 +11768,35 @@
         <w:spacing w:before="0" w:beforeAutospacing="0" w:after="195" w:afterAutospacing="0"/>
         <w:jc w:val="both"/>
         <w:rPr>
+          <w:sz w:val="16"/>
+          <w:szCs w:val="16"/>
+        </w:rPr>
+      </w:pPr>
+      <w:r>
+        <w:rPr>
           <w:rFonts w:ascii="Arial" w:hAnsi="Arial" w:cs="Arial"/>
-          <w:color w:val="555555"/>
-        </w:rPr>
-      </w:pPr>
+          <w:color w:val="000000" w:themeColor="text1"/>
+          <w:sz w:val="16"/>
+          <w:szCs w:val="16"/>
+        </w:rPr>
+        <w:t>Fonte:</w:t>
+      </w:r>
+      <w:r>
+        <w:rPr>
+          <w:sz w:val="16"/>
+          <w:szCs w:val="16"/>
+        </w:rPr>
+        <w:t xml:space="preserve"> </w:t>
+      </w:r>
+      <w:r>
+        <w:rPr>
+          <w:rFonts w:ascii="Arial" w:hAnsi="Arial" w:cs="Arial"/>
+          <w:color w:val="000000" w:themeColor="text1"/>
+          <w:sz w:val="16"/>
+          <w:szCs w:val="16"/>
+        </w:rPr>
+        <w:t>http://blog.handtalk.me/beneficios-acessibilidade-digital</w:t>
+      </w:r>
     </w:p>
     <w:p>
       <w:pPr>
@@ -11678,15 +11832,6 @@
         <w:t xml:space="preserve"> Melhorando o SEO</w:t>
       </w:r>
       <w:bookmarkEnd w:id="20"/>
-    </w:p>
-    <w:p>
-      <w:pPr>
-        <w:jc w:val="both"/>
-        <w:rPr>
-          <w:rFonts w:cs="Arial"/>
-          <w:szCs w:val="24"/>
-        </w:rPr>
-      </w:pPr>
     </w:p>
     <w:p>
       <w:pPr>
@@ -11739,7 +11884,7 @@
         </w:rPr>
         <w:t>O objetivo do SEO é atrair mais tráfego para o seu conteúdo, </w:t>
       </w:r>
-      <w:hyperlink r:id="rId23" w:tgtFrame="_blank" w:history="1">
+      <w:hyperlink r:id="rId21" w:tgtFrame="_blank" w:history="1">
         <w:r>
           <w:rPr>
             <w:rStyle w:val="Hyperlink"/>
@@ -11821,14 +11966,14 @@
           <w:rFonts w:ascii="Arial" w:hAnsi="Arial" w:cs="Arial"/>
           <w:color w:val="000000" w:themeColor="text1"/>
         </w:rPr>
-        <w:t>Por exemplo, fornece</w:t>
+        <w:t xml:space="preserve">Por exemplo, </w:t>
       </w:r>
       <w:r>
         <w:rPr>
           <w:rFonts w:ascii="Arial" w:hAnsi="Arial" w:cs="Arial"/>
           <w:color w:val="000000" w:themeColor="text1"/>
         </w:rPr>
-        <w:t>r</w:t>
+        <w:t>fornece</w:t>
       </w:r>
       <w:r>
         <w:rPr>
@@ -11837,35 +11982,6 @@
         </w:rPr>
         <w:t xml:space="preserve"> legendas ocultas e transcrições para o seu conteúdo é uma meta compartilhada de acessibilidade da Web e SEO. O Google e outros mecanismos de pesquisa são baseados principalmente em texto, o que significa que eles não podem pesquisar o discurso em seu conteúdo de vídeo e áudio. Legendas ocultas e transcrições ajudam com SEO porque fornecem texto que pode ser descoberto e indexado pelo Google e outros mecanismos de pesquisa, ajudando os usuários a encontrar as informações relevantes em seu site.</w:t>
       </w:r>
-    </w:p>
-    <w:p>
-      <w:pPr>
-        <w:pStyle w:val="Ttulo2"/>
-        <w:ind w:left="360"/>
-        <w:jc w:val="both"/>
-        <w:rPr>
-          <w:rFonts w:eastAsia="Arial" w:cs="Arial"/>
-          <w:szCs w:val="24"/>
-        </w:rPr>
-      </w:pPr>
-      <w:bookmarkStart w:id="21" w:name="_Toc52735184"/>
-      <w:r>
-        <w:rPr>
-          <w:rFonts w:eastAsia="Arial" w:cs="Arial"/>
-          <w:szCs w:val="24"/>
-        </w:rPr>
-        <w:t>5.5 Aumentando a usabilidade</w:t>
-      </w:r>
-      <w:bookmarkEnd w:id="21"/>
-    </w:p>
-    <w:p>
-      <w:pPr>
-        <w:jc w:val="both"/>
-        <w:rPr>
-          <w:rFonts w:cs="Arial"/>
-          <w:szCs w:val="24"/>
-        </w:rPr>
-      </w:pPr>
     </w:p>
     <w:p>
       <w:pPr>
@@ -11874,17 +11990,55 @@
         <w:spacing w:before="0" w:beforeAutospacing="0" w:after="195" w:afterAutospacing="0"/>
         <w:jc w:val="both"/>
         <w:rPr>
+          <w:sz w:val="16"/>
+          <w:szCs w:val="16"/>
+        </w:rPr>
+      </w:pPr>
+      <w:r>
+        <w:rPr>
           <w:rFonts w:ascii="Arial" w:hAnsi="Arial" w:cs="Arial"/>
           <w:color w:val="000000" w:themeColor="text1"/>
-        </w:rPr>
-      </w:pPr>
+          <w:sz w:val="16"/>
+          <w:szCs w:val="16"/>
+        </w:rPr>
+        <w:t>Fonte:</w:t>
+      </w:r>
+      <w:r>
+        <w:rPr>
+          <w:sz w:val="16"/>
+          <w:szCs w:val="16"/>
+        </w:rPr>
+        <w:t xml:space="preserve"> </w:t>
+      </w:r>
       <w:r>
         <w:rPr>
           <w:rFonts w:ascii="Arial" w:hAnsi="Arial" w:cs="Arial"/>
           <w:color w:val="000000" w:themeColor="text1"/>
-        </w:rPr>
-        <w:t>Assim como a acessibilidade digital e o SEO estão vinculados, o mesmo ocorre com acessibilidade e usabilidade na Web.</w:t>
-      </w:r>
+          <w:sz w:val="16"/>
+          <w:szCs w:val="16"/>
+        </w:rPr>
+        <w:t>http://blog.handtalk.me/beneficios-acessibilidade-digital</w:t>
+      </w:r>
+    </w:p>
+    <w:p>
+      <w:pPr>
+        <w:pStyle w:val="Ttulo2"/>
+        <w:ind w:left="360"/>
+        <w:jc w:val="both"/>
+        <w:rPr>
+          <w:rFonts w:eastAsia="Arial" w:cs="Arial"/>
+          <w:szCs w:val="24"/>
+        </w:rPr>
+      </w:pPr>
+      <w:bookmarkStart w:id="21" w:name="_Toc52735184"/>
+      <w:r>
+        <w:rPr>
+          <w:rFonts w:eastAsia="Arial" w:cs="Arial"/>
+          <w:szCs w:val="24"/>
+        </w:rPr>
+        <w:t>5.5 Aumentando a usabilidade</w:t>
+      </w:r>
+      <w:bookmarkEnd w:id="21"/>
     </w:p>
     <w:p>
       <w:pPr>
@@ -11902,7 +12056,7 @@
           <w:rFonts w:ascii="Arial" w:hAnsi="Arial" w:cs="Arial"/>
           <w:color w:val="000000" w:themeColor="text1"/>
         </w:rPr>
-        <w:t>O objetivo da acessibilidade é tornar produtos, serviços e ambientes mais utilizáveis por pessoas com deficiência. Diante disso, a acessibilidade pode ser vista como um conceito de subutilização ou sobreposição de usabilidade, que visa melhorar a facilidade de uso e a experiência do usuário de um produto ou serviço.</w:t>
+        <w:t>Assim como a acessibilidade digital e o SEO estão vinculados, o mesmo ocorre com acessibilidade e usabilidade na Web.</w:t>
       </w:r>
     </w:p>
     <w:p>
@@ -11921,7 +12075,7 @@
           <w:rFonts w:ascii="Arial" w:hAnsi="Arial" w:cs="Arial"/>
           <w:color w:val="000000" w:themeColor="text1"/>
         </w:rPr>
-        <w:t>Por exemplo, os padrões de acessibilidade da Web, como o WCAG, exigem que os sites sejam totalmente utilizáveis e navegáveis apenas com o teclado (ou seja, sem o uso de um mouse). Claro, isso beneficia as pessoas que podem ter desafios ao operar um mouse de computador padrão.</w:t>
+        <w:t>O objetivo da acessibilidade é tornar produtos, serviços e ambientes mais utilizáveis por pessoas com deficiência. Diante disso, a acessibilidade pode ser vista como um conceito de subutilização ou sobreposição de usabilidade, que visa melhorar a facilidade de uso e a experiência do usuário de um produto ou serviço.</w:t>
       </w:r>
     </w:p>
     <w:p>
@@ -11930,16 +12084,75 @@
         <w:shd w:val="clear" w:color="auto" w:fill="FFFFFF"/>
         <w:spacing w:before="0" w:beforeAutospacing="0" w:after="195" w:afterAutospacing="0"/>
         <w:jc w:val="both"/>
-      </w:pPr>
-      <w:r>
         <w:rPr>
           <w:rFonts w:ascii="Arial" w:hAnsi="Arial" w:cs="Arial"/>
           <w:color w:val="000000" w:themeColor="text1"/>
         </w:rPr>
+      </w:pPr>
+      <w:r>
+        <w:rPr>
+          <w:rFonts w:ascii="Arial" w:hAnsi="Arial" w:cs="Arial"/>
+          <w:color w:val="000000" w:themeColor="text1"/>
+        </w:rPr>
+        <w:t>Por exemplo, os padrões de acessibilidade da Web, como o WCAG, exigem que os sites sejam totalmente utilizáveis e navegáveis apenas com o teclado (ou seja, sem o uso de um mouse). Claro, isso beneficia as pessoas que podem ter desafios ao operar um mouse de computador padrão.</w:t>
+      </w:r>
+    </w:p>
+    <w:p>
+      <w:pPr>
+        <w:pStyle w:val="NormalWeb"/>
+        <w:shd w:val="clear" w:color="auto" w:fill="FFFFFF"/>
+        <w:spacing w:before="0" w:beforeAutospacing="0" w:after="195" w:afterAutospacing="0"/>
+        <w:jc w:val="both"/>
+        <w:rPr>
+          <w:rFonts w:ascii="Arial" w:hAnsi="Arial" w:cs="Arial"/>
+          <w:color w:val="000000" w:themeColor="text1"/>
+        </w:rPr>
+      </w:pPr>
+      <w:r>
+        <w:rPr>
+          <w:rFonts w:ascii="Arial" w:hAnsi="Arial" w:cs="Arial"/>
+          <w:color w:val="000000" w:themeColor="text1"/>
+        </w:rPr>
         <w:t>No entanto, tornar seu site navegável com um teclado também beneficia sua base de usuários mais ampla. Cumprir este requisito implica que os elementos de navegação do seu site estejam bem organizados em uma hierarquia rígida, o que ajudará todos os usuários a localizar mais facilmente o conteúdo de que precisam.</w:t>
       </w:r>
     </w:p>
-    <w:p/>
+    <w:p>
+      <w:pPr>
+        <w:pStyle w:val="NormalWeb"/>
+        <w:shd w:val="clear" w:color="auto" w:fill="FFFFFF"/>
+        <w:spacing w:before="0" w:beforeAutospacing="0" w:after="195" w:afterAutospacing="0"/>
+        <w:jc w:val="both"/>
+        <w:rPr>
+          <w:sz w:val="16"/>
+          <w:szCs w:val="16"/>
+        </w:rPr>
+      </w:pPr>
+      <w:r>
+        <w:rPr>
+          <w:rFonts w:ascii="Arial" w:hAnsi="Arial" w:cs="Arial"/>
+          <w:color w:val="000000" w:themeColor="text1"/>
+          <w:sz w:val="16"/>
+          <w:szCs w:val="16"/>
+        </w:rPr>
+        <w:t>Fonte:</w:t>
+      </w:r>
+      <w:r>
+        <w:rPr>
+          <w:sz w:val="16"/>
+          <w:szCs w:val="16"/>
+        </w:rPr>
+        <w:t xml:space="preserve"> </w:t>
+      </w:r>
+      <w:r>
+        <w:rPr>
+          <w:rFonts w:ascii="Arial" w:hAnsi="Arial" w:cs="Arial"/>
+          <w:color w:val="000000" w:themeColor="text1"/>
+          <w:sz w:val="16"/>
+          <w:szCs w:val="16"/>
+        </w:rPr>
+        <w:t>http://blog.handtalk.me/beneficios-acessibilidade-digital</w:t>
+      </w:r>
+    </w:p>
     <w:p/>
     <w:sectPr>
       <w:pgSz w:w="11906" w:h="16838"/>

</xml_diff>